<commit_message>
NEw Update 11/29/2024, 7:30 pm
</commit_message>
<xml_diff>
--- a/public/templates/portfolio_template.docx
+++ b/public/templates/portfolio_template.docx
@@ -44,12 +44,14 @@
         </w:rPr>
         <w:t>{</w:t>
       </w:r>
+      <w:proofErr w:type="spellStart"/>
       <w:r>
         <w:rPr>
           <w:lang w:val="en-PH"/>
         </w:rPr>
         <w:t>generatedDate</w:t>
       </w:r>
+      <w:proofErr w:type="spellEnd"/>
       <w:r>
         <w:rPr>
           <w:lang w:val="en-PH"/>
@@ -522,8 +524,9 @@
                 <w:szCs w:val="20"/>
                 <w:lang w:val="en-PH" w:eastAsia="en-PH"/>
               </w:rPr>
-              <w:t>{give</w:t>
-            </w:r>
+              <w:t>{</w:t>
+            </w:r>
+            <w:proofErr w:type="spellStart"/>
             <w:r>
               <w:rPr>
                 <w:rFonts w:ascii="Times New Roman" w:eastAsia="Times New Roman" w:hAnsi="Times New Roman"/>
@@ -532,7 +535,7 @@
                 <w:szCs w:val="20"/>
                 <w:lang w:val="en-PH" w:eastAsia="en-PH"/>
               </w:rPr>
-              <w:t>n</w:t>
+              <w:t>give</w:t>
             </w:r>
             <w:r>
               <w:rPr>
@@ -542,7 +545,28 @@
                 <w:szCs w:val="20"/>
                 <w:lang w:val="en-PH" w:eastAsia="en-PH"/>
               </w:rPr>
-              <w:t>Name}</w:t>
+              <w:t>n</w:t>
+            </w:r>
+            <w:r>
+              <w:rPr>
+                <w:rFonts w:ascii="Times New Roman" w:eastAsia="Times New Roman" w:hAnsi="Times New Roman"/>
+                <w:color w:val="000000"/>
+                <w:sz w:val="20"/>
+                <w:szCs w:val="20"/>
+                <w:lang w:val="en-PH" w:eastAsia="en-PH"/>
+              </w:rPr>
+              <w:t>Name</w:t>
+            </w:r>
+            <w:proofErr w:type="spellEnd"/>
+            <w:r>
+              <w:rPr>
+                <w:rFonts w:ascii="Times New Roman" w:eastAsia="Times New Roman" w:hAnsi="Times New Roman"/>
+                <w:color w:val="000000"/>
+                <w:sz w:val="20"/>
+                <w:szCs w:val="20"/>
+                <w:lang w:val="en-PH" w:eastAsia="en-PH"/>
+              </w:rPr>
+              <w:t>}</w:t>
             </w:r>
           </w:p>
         </w:tc>
@@ -618,7 +642,29 @@
                 <w:szCs w:val="20"/>
                 <w:lang w:val="en-PH" w:eastAsia="en-PH"/>
               </w:rPr>
-              <w:t>{middleName}</w:t>
+              <w:t>{</w:t>
+            </w:r>
+            <w:proofErr w:type="spellStart"/>
+            <w:r>
+              <w:rPr>
+                <w:rFonts w:ascii="Times New Roman" w:eastAsia="Times New Roman" w:hAnsi="Times New Roman"/>
+                <w:color w:val="000000"/>
+                <w:sz w:val="20"/>
+                <w:szCs w:val="20"/>
+                <w:lang w:val="en-PH" w:eastAsia="en-PH"/>
+              </w:rPr>
+              <w:t>middleName</w:t>
+            </w:r>
+            <w:proofErr w:type="spellEnd"/>
+            <w:r>
+              <w:rPr>
+                <w:rFonts w:ascii="Times New Roman" w:eastAsia="Times New Roman" w:hAnsi="Times New Roman"/>
+                <w:color w:val="000000"/>
+                <w:sz w:val="20"/>
+                <w:szCs w:val="20"/>
+                <w:lang w:val="en-PH" w:eastAsia="en-PH"/>
+              </w:rPr>
+              <w:t>}</w:t>
             </w:r>
           </w:p>
         </w:tc>
@@ -780,7 +826,29 @@
                 <w:szCs w:val="20"/>
                 <w:lang w:val="en-PH" w:eastAsia="en-PH"/>
               </w:rPr>
-              <w:t>{dateOfBirth}</w:t>
+              <w:t>{</w:t>
+            </w:r>
+            <w:proofErr w:type="spellStart"/>
+            <w:r>
+              <w:rPr>
+                <w:rFonts w:ascii="Times New Roman" w:eastAsia="Times New Roman" w:hAnsi="Times New Roman"/>
+                <w:color w:val="000000"/>
+                <w:sz w:val="20"/>
+                <w:szCs w:val="20"/>
+                <w:lang w:val="en-PH" w:eastAsia="en-PH"/>
+              </w:rPr>
+              <w:t>dateOfBirth</w:t>
+            </w:r>
+            <w:proofErr w:type="spellEnd"/>
+            <w:r>
+              <w:rPr>
+                <w:rFonts w:ascii="Times New Roman" w:eastAsia="Times New Roman" w:hAnsi="Times New Roman"/>
+                <w:color w:val="000000"/>
+                <w:sz w:val="20"/>
+                <w:szCs w:val="20"/>
+                <w:lang w:val="en-PH" w:eastAsia="en-PH"/>
+              </w:rPr>
+              <w:t>}</w:t>
             </w:r>
           </w:p>
         </w:tc>
@@ -855,7 +923,29 @@
                 <w:szCs w:val="20"/>
                 <w:lang w:val="en-PH" w:eastAsia="en-PH"/>
               </w:rPr>
-              <w:t>{placeOfBirth}</w:t>
+              <w:t>{</w:t>
+            </w:r>
+            <w:proofErr w:type="spellStart"/>
+            <w:r>
+              <w:rPr>
+                <w:rFonts w:ascii="Times New Roman" w:eastAsia="Times New Roman" w:hAnsi="Times New Roman"/>
+                <w:color w:val="000000"/>
+                <w:sz w:val="20"/>
+                <w:szCs w:val="20"/>
+                <w:lang w:val="en-PH" w:eastAsia="en-PH"/>
+              </w:rPr>
+              <w:t>placeOfBirth</w:t>
+            </w:r>
+            <w:proofErr w:type="spellEnd"/>
+            <w:r>
+              <w:rPr>
+                <w:rFonts w:ascii="Times New Roman" w:eastAsia="Times New Roman" w:hAnsi="Times New Roman"/>
+                <w:color w:val="000000"/>
+                <w:sz w:val="20"/>
+                <w:szCs w:val="20"/>
+                <w:lang w:val="en-PH" w:eastAsia="en-PH"/>
+              </w:rPr>
+              <w:t>}</w:t>
             </w:r>
           </w:p>
         </w:tc>
@@ -1010,7 +1100,29 @@
                 <w:szCs w:val="20"/>
                 <w:lang w:val="en-PH" w:eastAsia="en-PH"/>
               </w:rPr>
-              <w:t>{contactNo}</w:t>
+              <w:t>{</w:t>
+            </w:r>
+            <w:proofErr w:type="spellStart"/>
+            <w:r>
+              <w:rPr>
+                <w:rFonts w:ascii="Times New Roman" w:eastAsia="Times New Roman" w:hAnsi="Times New Roman"/>
+                <w:color w:val="000000"/>
+                <w:sz w:val="20"/>
+                <w:szCs w:val="20"/>
+                <w:lang w:val="en-PH" w:eastAsia="en-PH"/>
+              </w:rPr>
+              <w:t>contactNo</w:t>
+            </w:r>
+            <w:proofErr w:type="spellEnd"/>
+            <w:r>
+              <w:rPr>
+                <w:rFonts w:ascii="Times New Roman" w:eastAsia="Times New Roman" w:hAnsi="Times New Roman"/>
+                <w:color w:val="000000"/>
+                <w:sz w:val="20"/>
+                <w:szCs w:val="20"/>
+                <w:lang w:val="en-PH" w:eastAsia="en-PH"/>
+              </w:rPr>
+              <w:t>}</w:t>
             </w:r>
           </w:p>
         </w:tc>
@@ -1240,7 +1352,29 @@
                 <w:szCs w:val="20"/>
                 <w:lang w:val="en-PH" w:eastAsia="en-PH"/>
               </w:rPr>
-              <w:t>{civilStatus}</w:t>
+              <w:t>{</w:t>
+            </w:r>
+            <w:proofErr w:type="spellStart"/>
+            <w:r>
+              <w:rPr>
+                <w:rFonts w:ascii="Times New Roman" w:eastAsia="Times New Roman" w:hAnsi="Times New Roman"/>
+                <w:color w:val="000000"/>
+                <w:sz w:val="20"/>
+                <w:szCs w:val="20"/>
+                <w:lang w:val="en-PH" w:eastAsia="en-PH"/>
+              </w:rPr>
+              <w:t>civilStatus</w:t>
+            </w:r>
+            <w:proofErr w:type="spellEnd"/>
+            <w:r>
+              <w:rPr>
+                <w:rFonts w:ascii="Times New Roman" w:eastAsia="Times New Roman" w:hAnsi="Times New Roman"/>
+                <w:color w:val="000000"/>
+                <w:sz w:val="20"/>
+                <w:szCs w:val="20"/>
+                <w:lang w:val="en-PH" w:eastAsia="en-PH"/>
+              </w:rPr>
+              <w:t>}</w:t>
             </w:r>
           </w:p>
         </w:tc>
@@ -3609,6 +3743,7 @@
               </w:rPr>
               <w:t>/</w:t>
             </w:r>
+            <w:proofErr w:type="spellStart"/>
             <w:r>
               <w:rPr>
                 <w:rFonts w:ascii="Times New Roman" w:hAnsi="Times New Roman"/>
@@ -3619,6 +3754,7 @@
               </w:rPr>
               <w:t>ongoingDegrees</w:t>
             </w:r>
+            <w:proofErr w:type="spellEnd"/>
             <w:r>
               <w:rPr>
                 <w:rFonts w:ascii="Times New Roman" w:hAnsi="Times New Roman"/>
@@ -3765,6 +3901,7 @@
               </w:rPr>
               <w:t>/</w:t>
             </w:r>
+            <w:proofErr w:type="spellStart"/>
             <w:r>
               <w:rPr>
                 <w:rFonts w:ascii="Times New Roman" w:hAnsi="Times New Roman"/>
@@ -3775,6 +3912,7 @@
               </w:rPr>
               <w:t>ongoingDegrees</w:t>
             </w:r>
+            <w:proofErr w:type="spellEnd"/>
             <w:r>
               <w:rPr>
                 <w:rFonts w:ascii="Times New Roman" w:hAnsi="Times New Roman"/>
@@ -3911,6 +4049,7 @@
               </w:rPr>
               <w:t>/</w:t>
             </w:r>
+            <w:proofErr w:type="spellStart"/>
             <w:r>
               <w:rPr>
                 <w:rFonts w:ascii="Times New Roman" w:hAnsi="Times New Roman"/>
@@ -3921,6 +4060,7 @@
               </w:rPr>
               <w:t>ongoingDegrees</w:t>
             </w:r>
+            <w:proofErr w:type="spellEnd"/>
             <w:r>
               <w:rPr>
                 <w:rFonts w:ascii="Times New Roman" w:hAnsi="Times New Roman"/>
@@ -4056,6 +4196,7 @@
               </w:rPr>
               <w:t>/</w:t>
             </w:r>
+            <w:proofErr w:type="spellStart"/>
             <w:r>
               <w:rPr>
                 <w:rFonts w:ascii="Times New Roman" w:hAnsi="Times New Roman"/>
@@ -4066,6 +4207,7 @@
               </w:rPr>
               <w:t>ongoingDegrees</w:t>
             </w:r>
+            <w:proofErr w:type="spellEnd"/>
             <w:r>
               <w:rPr>
                 <w:rFonts w:ascii="Times New Roman" w:hAnsi="Times New Roman"/>
@@ -4201,6 +4343,7 @@
               </w:rPr>
               <w:t>/</w:t>
             </w:r>
+            <w:proofErr w:type="spellStart"/>
             <w:r>
               <w:rPr>
                 <w:rFonts w:ascii="Times New Roman" w:hAnsi="Times New Roman"/>
@@ -4211,6 +4354,7 @@
               </w:rPr>
               <w:t>ongoingDegrees</w:t>
             </w:r>
+            <w:proofErr w:type="spellEnd"/>
             <w:r>
               <w:rPr>
                 <w:rFonts w:ascii="Times New Roman" w:hAnsi="Times New Roman"/>
@@ -4835,6 +4979,7 @@
               </w:rPr>
               <w:t>/</w:t>
             </w:r>
+            <w:proofErr w:type="spellStart"/>
             <w:r>
               <w:rPr>
                 <w:rFonts w:ascii="Times New Roman" w:hAnsi="Times New Roman"/>
@@ -4845,6 +4990,7 @@
               </w:rPr>
               <w:t>workExperience</w:t>
             </w:r>
+            <w:proofErr w:type="spellEnd"/>
             <w:r>
               <w:rPr>
                 <w:rFonts w:ascii="Times New Roman" w:hAnsi="Times New Roman"/>
@@ -5055,6 +5201,7 @@
               </w:rPr>
               <w:t>/</w:t>
             </w:r>
+            <w:proofErr w:type="spellStart"/>
             <w:r>
               <w:rPr>
                 <w:rFonts w:ascii="Times New Roman" w:hAnsi="Times New Roman"/>
@@ -5065,6 +5212,7 @@
               </w:rPr>
               <w:t>workExperience</w:t>
             </w:r>
+            <w:proofErr w:type="spellEnd"/>
             <w:r>
               <w:rPr>
                 <w:rFonts w:ascii="Times New Roman" w:hAnsi="Times New Roman"/>
@@ -5285,6 +5433,7 @@
               </w:rPr>
               <w:t>/</w:t>
             </w:r>
+            <w:proofErr w:type="spellStart"/>
             <w:r>
               <w:rPr>
                 <w:rFonts w:ascii="Times New Roman" w:hAnsi="Times New Roman"/>
@@ -5295,6 +5444,7 @@
               </w:rPr>
               <w:t>workExperience</w:t>
             </w:r>
+            <w:proofErr w:type="spellEnd"/>
             <w:r>
               <w:rPr>
                 <w:rFonts w:ascii="Times New Roman" w:hAnsi="Times New Roman"/>
@@ -5439,6 +5589,7 @@
               </w:rPr>
               <w:t>/</w:t>
             </w:r>
+            <w:proofErr w:type="spellStart"/>
             <w:r>
               <w:rPr>
                 <w:rFonts w:ascii="Times New Roman" w:hAnsi="Times New Roman"/>
@@ -5449,6 +5600,7 @@
               </w:rPr>
               <w:t>workExperience</w:t>
             </w:r>
+            <w:proofErr w:type="spellEnd"/>
             <w:r>
               <w:rPr>
                 <w:rFonts w:ascii="Times New Roman" w:hAnsi="Times New Roman"/>
@@ -5593,6 +5745,7 @@
               </w:rPr>
               <w:t>/</w:t>
             </w:r>
+            <w:proofErr w:type="spellStart"/>
             <w:r>
               <w:rPr>
                 <w:rFonts w:ascii="Times New Roman" w:hAnsi="Times New Roman"/>
@@ -5603,6 +5756,7 @@
               </w:rPr>
               <w:t>workExperience</w:t>
             </w:r>
+            <w:proofErr w:type="spellEnd"/>
             <w:r>
               <w:rPr>
                 <w:rFonts w:ascii="Times New Roman" w:hAnsi="Times New Roman"/>
@@ -7270,7 +7424,25 @@
           <w:sz w:val="20"/>
           <w:szCs w:val="20"/>
         </w:rPr>
-        <w:t xml:space="preserve"> researches, publication, or unpublished work.  </w:t>
+        <w:t xml:space="preserve"> </w:t>
+      </w:r>
+      <w:proofErr w:type="gramStart"/>
+      <w:r>
+        <w:rPr>
+          <w:rFonts w:ascii="Times New Roman" w:hAnsi="Times New Roman"/>
+          <w:sz w:val="20"/>
+          <w:szCs w:val="20"/>
+        </w:rPr>
+        <w:t>researches</w:t>
+      </w:r>
+      <w:proofErr w:type="gramEnd"/>
+      <w:r>
+        <w:rPr>
+          <w:rFonts w:ascii="Times New Roman" w:hAnsi="Times New Roman"/>
+          <w:sz w:val="20"/>
+          <w:szCs w:val="20"/>
+        </w:rPr>
+        <w:t xml:space="preserve">, publication, or unpublished work.  </w:t>
       </w:r>
       <w:r>
         <w:rPr>
@@ -9966,6 +10138,7 @@
               </w:rPr>
               <w:t>/</w:t>
             </w:r>
+            <w:proofErr w:type="spellStart"/>
             <w:r>
               <w:rPr>
                 <w:rFonts w:ascii="Times New Roman" w:hAnsi="Times New Roman"/>
@@ -9976,6 +10149,7 @@
               </w:rPr>
               <w:t>editorialBoard</w:t>
             </w:r>
+            <w:proofErr w:type="spellEnd"/>
             <w:r>
               <w:rPr>
                 <w:rFonts w:ascii="Times New Roman" w:hAnsi="Times New Roman"/>
@@ -10127,6 +10301,7 @@
               </w:rPr>
               <w:t>/</w:t>
             </w:r>
+            <w:proofErr w:type="spellStart"/>
             <w:r>
               <w:rPr>
                 <w:rFonts w:ascii="Times New Roman" w:hAnsi="Times New Roman"/>
@@ -10137,6 +10312,7 @@
               </w:rPr>
               <w:t>editorialBoard</w:t>
             </w:r>
+            <w:proofErr w:type="spellEnd"/>
             <w:r>
               <w:rPr>
                 <w:rFonts w:ascii="Times New Roman" w:hAnsi="Times New Roman"/>
@@ -10287,6 +10463,7 @@
               </w:rPr>
               <w:t>/</w:t>
             </w:r>
+            <w:proofErr w:type="spellStart"/>
             <w:r>
               <w:rPr>
                 <w:rFonts w:ascii="Times New Roman" w:hAnsi="Times New Roman"/>
@@ -10297,6 +10474,7 @@
               </w:rPr>
               <w:t>editorialBoard</w:t>
             </w:r>
+            <w:proofErr w:type="spellEnd"/>
             <w:r>
               <w:rPr>
                 <w:rFonts w:ascii="Times New Roman" w:hAnsi="Times New Roman"/>
@@ -10441,6 +10619,7 @@
               </w:rPr>
               <w:t>/</w:t>
             </w:r>
+            <w:proofErr w:type="spellStart"/>
             <w:r>
               <w:rPr>
                 <w:rFonts w:ascii="Times New Roman" w:hAnsi="Times New Roman"/>
@@ -10451,6 +10630,7 @@
               </w:rPr>
               <w:t>editorialBoard</w:t>
             </w:r>
+            <w:proofErr w:type="spellEnd"/>
             <w:r>
               <w:rPr>
                 <w:rFonts w:ascii="Times New Roman" w:hAnsi="Times New Roman"/>
@@ -10594,6 +10774,7 @@
               </w:rPr>
               <w:t>/</w:t>
             </w:r>
+            <w:proofErr w:type="spellStart"/>
             <w:r>
               <w:rPr>
                 <w:rFonts w:ascii="Times New Roman" w:hAnsi="Times New Roman"/>
@@ -10604,6 +10785,7 @@
               </w:rPr>
               <w:t>editorialBoard</w:t>
             </w:r>
+            <w:proofErr w:type="spellEnd"/>
             <w:r>
               <w:rPr>
                 <w:rFonts w:ascii="Times New Roman" w:hAnsi="Times New Roman"/>
@@ -11269,6 +11451,7 @@
               </w:rPr>
               <w:t>/</w:t>
             </w:r>
+            <w:proofErr w:type="spellStart"/>
             <w:r>
               <w:rPr>
                 <w:rFonts w:ascii="Times New Roman" w:hAnsi="Times New Roman"/>
@@ -11289,6 +11472,7 @@
               </w:rPr>
               <w:t>t</w:t>
             </w:r>
+            <w:proofErr w:type="spellEnd"/>
             <w:r>
               <w:rPr>
                 <w:rFonts w:ascii="Times New Roman" w:hAnsi="Times New Roman"/>
@@ -11550,6 +11734,7 @@
               </w:rPr>
               <w:t>/</w:t>
             </w:r>
+            <w:proofErr w:type="spellStart"/>
             <w:r>
               <w:rPr>
                 <w:rFonts w:ascii="Times New Roman" w:hAnsi="Times New Roman"/>
@@ -11560,6 +11745,7 @@
               </w:rPr>
               <w:t>professionalDevelopment</w:t>
             </w:r>
+            <w:proofErr w:type="spellEnd"/>
             <w:r>
               <w:rPr>
                 <w:rFonts w:ascii="Times New Roman" w:hAnsi="Times New Roman"/>
@@ -11693,6 +11879,7 @@
               </w:rPr>
               <w:t>/</w:t>
             </w:r>
+            <w:proofErr w:type="spellStart"/>
             <w:r>
               <w:rPr>
                 <w:rFonts w:ascii="Times New Roman" w:hAnsi="Times New Roman"/>
@@ -11703,6 +11890,7 @@
               </w:rPr>
               <w:t>professionalDevelopment</w:t>
             </w:r>
+            <w:proofErr w:type="spellEnd"/>
             <w:r>
               <w:rPr>
                 <w:rFonts w:ascii="Times New Roman" w:hAnsi="Times New Roman"/>
@@ -11836,6 +12024,7 @@
               </w:rPr>
               <w:t>/</w:t>
             </w:r>
+            <w:proofErr w:type="spellStart"/>
             <w:r>
               <w:rPr>
                 <w:rFonts w:ascii="Times New Roman" w:hAnsi="Times New Roman"/>
@@ -11846,6 +12035,7 @@
               </w:rPr>
               <w:t>professionalDevelopment</w:t>
             </w:r>
+            <w:proofErr w:type="spellEnd"/>
             <w:r>
               <w:rPr>
                 <w:rFonts w:ascii="Times New Roman" w:hAnsi="Times New Roman"/>
@@ -11979,6 +12169,7 @@
               </w:rPr>
               <w:t>/</w:t>
             </w:r>
+            <w:proofErr w:type="spellStart"/>
             <w:r>
               <w:rPr>
                 <w:rFonts w:ascii="Times New Roman" w:hAnsi="Times New Roman"/>
@@ -11989,6 +12180,7 @@
               </w:rPr>
               <w:t>professionalDevelopment</w:t>
             </w:r>
+            <w:proofErr w:type="spellEnd"/>
             <w:r>
               <w:rPr>
                 <w:rFonts w:ascii="Times New Roman" w:hAnsi="Times New Roman"/>
@@ -12349,6 +12541,7 @@
               </w:rPr>
               <w:t>/</w:t>
             </w:r>
+            <w:proofErr w:type="spellStart"/>
             <w:r>
               <w:rPr>
                 <w:rFonts w:ascii="Times New Roman" w:hAnsi="Times New Roman"/>
@@ -12359,6 +12552,7 @@
               </w:rPr>
               <w:t>professionalMemberships</w:t>
             </w:r>
+            <w:proofErr w:type="spellEnd"/>
             <w:r>
               <w:rPr>
                 <w:rFonts w:ascii="Times New Roman" w:hAnsi="Times New Roman"/>
@@ -12493,6 +12687,7 @@
               </w:rPr>
               <w:t>/</w:t>
             </w:r>
+            <w:proofErr w:type="spellStart"/>
             <w:r>
               <w:rPr>
                 <w:rFonts w:ascii="Times New Roman" w:hAnsi="Times New Roman"/>
@@ -12513,6 +12708,7 @@
               </w:rPr>
               <w:t>s</w:t>
             </w:r>
+            <w:proofErr w:type="spellEnd"/>
             <w:r>
               <w:rPr>
                 <w:rFonts w:ascii="Times New Roman" w:hAnsi="Times New Roman"/>
@@ -12646,6 +12842,7 @@
               </w:rPr>
               <w:t>/</w:t>
             </w:r>
+            <w:proofErr w:type="spellStart"/>
             <w:r>
               <w:rPr>
                 <w:rFonts w:ascii="Times New Roman" w:hAnsi="Times New Roman"/>
@@ -12656,6 +12853,7 @@
               </w:rPr>
               <w:t>professionalMemberships</w:t>
             </w:r>
+            <w:proofErr w:type="spellEnd"/>
             <w:r>
               <w:rPr>
                 <w:rFonts w:ascii="Times New Roman" w:hAnsi="Times New Roman"/>
@@ -12789,6 +12987,7 @@
               </w:rPr>
               <w:t>/</w:t>
             </w:r>
+            <w:proofErr w:type="spellStart"/>
             <w:r>
               <w:rPr>
                 <w:rFonts w:ascii="Times New Roman" w:hAnsi="Times New Roman"/>
@@ -12799,6 +12998,7 @@
               </w:rPr>
               <w:t>professionalMemberships</w:t>
             </w:r>
+            <w:proofErr w:type="spellEnd"/>
             <w:r>
               <w:rPr>
                 <w:rFonts w:ascii="Times New Roman" w:hAnsi="Times New Roman"/>
@@ -17413,8 +17613,8 @@
     </w:p>
     <w:tbl>
       <w:tblPr>
-        <w:tblW w:w="12288" w:type="dxa"/>
-        <w:tblInd w:w="-1113" w:type="dxa"/>
+        <w:tblW w:w="8100" w:type="dxa"/>
+        <w:tblInd w:w="85" w:type="dxa"/>
         <w:tblBorders>
           <w:top w:val="single" w:sz="4" w:space="0" w:color="auto"/>
           <w:left w:val="single" w:sz="4" w:space="0" w:color="auto"/>
@@ -17426,17 +17626,20 @@
         <w:tblLook w:val="0000" w:firstRow="0" w:lastRow="0" w:firstColumn="0" w:lastColumn="0" w:noHBand="0" w:noVBand="0"/>
       </w:tblPr>
       <w:tblGrid>
-        <w:gridCol w:w="2048"/>
-        <w:gridCol w:w="2048"/>
-        <w:gridCol w:w="2048"/>
-        <w:gridCol w:w="2048"/>
-        <w:gridCol w:w="2048"/>
-        <w:gridCol w:w="2048"/>
+        <w:gridCol w:w="1665"/>
+        <w:gridCol w:w="1664"/>
+        <w:gridCol w:w="1664"/>
+        <w:gridCol w:w="1664"/>
+        <w:gridCol w:w="1664"/>
+        <w:gridCol w:w="1664"/>
       </w:tblGrid>
       <w:tr>
+        <w:trPr>
+          <w:trHeight w:val="1339"/>
+        </w:trPr>
         <w:tc>
           <w:tcPr>
-            <w:tcW w:w="2048" w:type="dxa"/>
+            <w:tcW w:w="1350" w:type="dxa"/>
             <w:vAlign w:val="center"/>
           </w:tcPr>
           <w:p>
@@ -17470,7 +17673,7 @@
         </w:tc>
         <w:tc>
           <w:tcPr>
-            <w:tcW w:w="2048" w:type="dxa"/>
+            <w:tcW w:w="1350" w:type="dxa"/>
             <w:vAlign w:val="center"/>
           </w:tcPr>
           <w:p>
@@ -17494,7 +17697,7 @@
         </w:tc>
         <w:tc>
           <w:tcPr>
-            <w:tcW w:w="2048" w:type="dxa"/>
+            <w:tcW w:w="1350" w:type="dxa"/>
             <w:vAlign w:val="center"/>
           </w:tcPr>
           <w:p>
@@ -17518,7 +17721,7 @@
         </w:tc>
         <w:tc>
           <w:tcPr>
-            <w:tcW w:w="2048" w:type="dxa"/>
+            <w:tcW w:w="1350" w:type="dxa"/>
             <w:vAlign w:val="center"/>
           </w:tcPr>
           <w:p>
@@ -17574,7 +17777,7 @@
         </w:tc>
         <w:tc>
           <w:tcPr>
-            <w:tcW w:w="2048" w:type="dxa"/>
+            <w:tcW w:w="1350" w:type="dxa"/>
             <w:vAlign w:val="center"/>
           </w:tcPr>
           <w:p>
@@ -17598,7 +17801,7 @@
         </w:tc>
         <w:tc>
           <w:tcPr>
-            <w:tcW w:w="2048" w:type="dxa"/>
+            <w:tcW w:w="1350" w:type="dxa"/>
             <w:vAlign w:val="center"/>
           </w:tcPr>
           <w:p>
@@ -17623,11 +17826,11 @@
       </w:tr>
       <w:tr>
         <w:trPr>
-          <w:trHeight w:val="710"/>
+          <w:trHeight w:val="1339"/>
         </w:trPr>
         <w:tc>
           <w:tcPr>
-            <w:tcW w:w="2048" w:type="dxa"/>
+            <w:tcW w:w="1350" w:type="dxa"/>
           </w:tcPr>
           <w:p>
             <w:pPr>
@@ -17693,7 +17896,31 @@
                 <w:szCs w:val="22"/>
                 <w:lang w:val="en-PH"/>
               </w:rPr>
-              <w:t>{/communityOutreach}</w:t>
+              <w:t>{/</w:t>
+            </w:r>
+            <w:proofErr w:type="spellStart"/>
+            <w:r>
+              <w:rPr>
+                <w:rFonts w:ascii="Times New Roman" w:hAnsi="Times New Roman"/>
+                <w:b/>
+                <w:bCs/>
+                <w:sz w:val="18"/>
+                <w:szCs w:val="22"/>
+                <w:lang w:val="en-PH"/>
+              </w:rPr>
+              <w:t>communityOutreach</w:t>
+            </w:r>
+            <w:proofErr w:type="spellEnd"/>
+            <w:r>
+              <w:rPr>
+                <w:rFonts w:ascii="Times New Roman" w:hAnsi="Times New Roman"/>
+                <w:b/>
+                <w:bCs/>
+                <w:sz w:val="18"/>
+                <w:szCs w:val="22"/>
+                <w:lang w:val="en-PH"/>
+              </w:rPr>
+              <w:t>}</w:t>
             </w:r>
           </w:p>
           <w:p>
@@ -17708,7 +17935,7 @@
         </w:tc>
         <w:tc>
           <w:tcPr>
-            <w:tcW w:w="2048" w:type="dxa"/>
+            <w:tcW w:w="1350" w:type="dxa"/>
           </w:tcPr>
           <w:p>
             <w:pPr>
@@ -17774,7 +18001,31 @@
                 <w:szCs w:val="22"/>
                 <w:lang w:val="en-PH"/>
               </w:rPr>
-              <w:t>{/communityOutreach}</w:t>
+              <w:t>{/</w:t>
+            </w:r>
+            <w:proofErr w:type="spellStart"/>
+            <w:r>
+              <w:rPr>
+                <w:rFonts w:ascii="Times New Roman" w:hAnsi="Times New Roman"/>
+                <w:b/>
+                <w:bCs/>
+                <w:sz w:val="18"/>
+                <w:szCs w:val="22"/>
+                <w:lang w:val="en-PH"/>
+              </w:rPr>
+              <w:t>communityOutreach</w:t>
+            </w:r>
+            <w:proofErr w:type="spellEnd"/>
+            <w:r>
+              <w:rPr>
+                <w:rFonts w:ascii="Times New Roman" w:hAnsi="Times New Roman"/>
+                <w:b/>
+                <w:bCs/>
+                <w:sz w:val="18"/>
+                <w:szCs w:val="22"/>
+                <w:lang w:val="en-PH"/>
+              </w:rPr>
+              <w:t>}</w:t>
             </w:r>
           </w:p>
           <w:p>
@@ -17789,7 +18040,7 @@
         </w:tc>
         <w:tc>
           <w:tcPr>
-            <w:tcW w:w="2048" w:type="dxa"/>
+            <w:tcW w:w="1350" w:type="dxa"/>
           </w:tcPr>
           <w:p>
             <w:pPr>
@@ -17855,7 +18106,31 @@
                 <w:szCs w:val="22"/>
                 <w:lang w:val="en-PH"/>
               </w:rPr>
-              <w:t>{/communityOutreach}</w:t>
+              <w:t>{/</w:t>
+            </w:r>
+            <w:proofErr w:type="spellStart"/>
+            <w:r>
+              <w:rPr>
+                <w:rFonts w:ascii="Times New Roman" w:hAnsi="Times New Roman"/>
+                <w:b/>
+                <w:bCs/>
+                <w:sz w:val="18"/>
+                <w:szCs w:val="22"/>
+                <w:lang w:val="en-PH"/>
+              </w:rPr>
+              <w:t>communityOutreach</w:t>
+            </w:r>
+            <w:proofErr w:type="spellEnd"/>
+            <w:r>
+              <w:rPr>
+                <w:rFonts w:ascii="Times New Roman" w:hAnsi="Times New Roman"/>
+                <w:b/>
+                <w:bCs/>
+                <w:sz w:val="18"/>
+                <w:szCs w:val="22"/>
+                <w:lang w:val="en-PH"/>
+              </w:rPr>
+              <w:t>}</w:t>
             </w:r>
           </w:p>
           <w:p>
@@ -17870,7 +18145,7 @@
         </w:tc>
         <w:tc>
           <w:tcPr>
-            <w:tcW w:w="2048" w:type="dxa"/>
+            <w:tcW w:w="1350" w:type="dxa"/>
           </w:tcPr>
           <w:p>
             <w:pPr>
@@ -17936,7 +18211,31 @@
                 <w:szCs w:val="22"/>
                 <w:lang w:val="en-PH"/>
               </w:rPr>
-              <w:t>{/communityOutreach}</w:t>
+              <w:t>{/</w:t>
+            </w:r>
+            <w:proofErr w:type="spellStart"/>
+            <w:r>
+              <w:rPr>
+                <w:rFonts w:ascii="Times New Roman" w:hAnsi="Times New Roman"/>
+                <w:b/>
+                <w:bCs/>
+                <w:sz w:val="18"/>
+                <w:szCs w:val="22"/>
+                <w:lang w:val="en-PH"/>
+              </w:rPr>
+              <w:t>communityOutreach</w:t>
+            </w:r>
+            <w:proofErr w:type="spellEnd"/>
+            <w:r>
+              <w:rPr>
+                <w:rFonts w:ascii="Times New Roman" w:hAnsi="Times New Roman"/>
+                <w:b/>
+                <w:bCs/>
+                <w:sz w:val="18"/>
+                <w:szCs w:val="22"/>
+                <w:lang w:val="en-PH"/>
+              </w:rPr>
+              <w:t>}</w:t>
             </w:r>
           </w:p>
           <w:p>
@@ -17951,7 +18250,7 @@
         </w:tc>
         <w:tc>
           <w:tcPr>
-            <w:tcW w:w="2048" w:type="dxa"/>
+            <w:tcW w:w="1350" w:type="dxa"/>
           </w:tcPr>
           <w:p>
             <w:pPr>
@@ -18035,7 +18334,31 @@
                 <w:szCs w:val="22"/>
                 <w:lang w:val="en-PH"/>
               </w:rPr>
-              <w:t>{/communityOutreach}</w:t>
+              <w:t>{/</w:t>
+            </w:r>
+            <w:proofErr w:type="spellStart"/>
+            <w:r>
+              <w:rPr>
+                <w:rFonts w:ascii="Times New Roman" w:hAnsi="Times New Roman"/>
+                <w:b/>
+                <w:bCs/>
+                <w:sz w:val="18"/>
+                <w:szCs w:val="22"/>
+                <w:lang w:val="en-PH"/>
+              </w:rPr>
+              <w:t>communityOutreach</w:t>
+            </w:r>
+            <w:proofErr w:type="spellEnd"/>
+            <w:r>
+              <w:rPr>
+                <w:rFonts w:ascii="Times New Roman" w:hAnsi="Times New Roman"/>
+                <w:b/>
+                <w:bCs/>
+                <w:sz w:val="18"/>
+                <w:szCs w:val="22"/>
+                <w:lang w:val="en-PH"/>
+              </w:rPr>
+              <w:t>}</w:t>
             </w:r>
           </w:p>
           <w:p>
@@ -18048,7 +18371,7 @@
         </w:tc>
         <w:tc>
           <w:tcPr>
-            <w:tcW w:w="2048" w:type="dxa"/>
+            <w:tcW w:w="1350" w:type="dxa"/>
           </w:tcPr>
           <w:p>
             <w:pPr>
@@ -18114,7 +18437,31 @@
                 <w:szCs w:val="22"/>
                 <w:lang w:val="en-PH"/>
               </w:rPr>
-              <w:t>{/communityOutreach}</w:t>
+              <w:t>{/</w:t>
+            </w:r>
+            <w:proofErr w:type="spellStart"/>
+            <w:r>
+              <w:rPr>
+                <w:rFonts w:ascii="Times New Roman" w:hAnsi="Times New Roman"/>
+                <w:b/>
+                <w:bCs/>
+                <w:sz w:val="18"/>
+                <w:szCs w:val="22"/>
+                <w:lang w:val="en-PH"/>
+              </w:rPr>
+              <w:t>communityOutreach</w:t>
+            </w:r>
+            <w:proofErr w:type="spellEnd"/>
+            <w:r>
+              <w:rPr>
+                <w:rFonts w:ascii="Times New Roman" w:hAnsi="Times New Roman"/>
+                <w:b/>
+                <w:bCs/>
+                <w:sz w:val="18"/>
+                <w:szCs w:val="22"/>
+                <w:lang w:val="en-PH"/>
+              </w:rPr>
+              <w:t>}</w:t>
             </w:r>
           </w:p>
           <w:p>
@@ -18201,7 +18548,7 @@
     </w:p>
     <w:tbl>
       <w:tblPr>
-        <w:tblW w:w="10080" w:type="dxa"/>
+        <w:tblW w:w="9948" w:type="dxa"/>
         <w:tblInd w:w="108" w:type="dxa"/>
         <w:tblBorders>
           <w:top w:val="single" w:sz="4" w:space="0" w:color="auto"/>
@@ -18214,17 +18561,20 @@
         <w:tblLook w:val="0000" w:firstRow="0" w:lastRow="0" w:firstColumn="0" w:lastColumn="0" w:noHBand="0" w:noVBand="0"/>
       </w:tblPr>
       <w:tblGrid>
-        <w:gridCol w:w="1808"/>
-        <w:gridCol w:w="1808"/>
-        <w:gridCol w:w="1808"/>
-        <w:gridCol w:w="1808"/>
-        <w:gridCol w:w="1808"/>
-        <w:gridCol w:w="1808"/>
+        <w:gridCol w:w="1661"/>
+        <w:gridCol w:w="1661"/>
+        <w:gridCol w:w="1660"/>
+        <w:gridCol w:w="1660"/>
+        <w:gridCol w:w="1660"/>
+        <w:gridCol w:w="1660"/>
       </w:tblGrid>
       <w:tr>
+        <w:trPr>
+          <w:trHeight w:val="558"/>
+        </w:trPr>
         <w:tc>
           <w:tcPr>
-            <w:tcW w:w="2587" w:type="dxa"/>
+            <w:tcW w:w="1658" w:type="dxa"/>
             <w:vAlign w:val="center"/>
           </w:tcPr>
           <w:p>
@@ -18246,7 +18596,7 @@
         </w:tc>
         <w:tc>
           <w:tcPr>
-            <w:tcW w:w="1350" w:type="dxa"/>
+            <w:tcW w:w="1658" w:type="dxa"/>
             <w:vAlign w:val="center"/>
           </w:tcPr>
           <w:p>
@@ -18275,7 +18625,7 @@
         </w:tc>
         <w:tc>
           <w:tcPr>
-            <w:tcW w:w="1256" w:type="dxa"/>
+            <w:tcW w:w="1658" w:type="dxa"/>
             <w:vAlign w:val="center"/>
           </w:tcPr>
           <w:p>
@@ -18297,7 +18647,7 @@
         </w:tc>
         <w:tc>
           <w:tcPr>
-            <w:tcW w:w="1876" w:type="dxa"/>
+            <w:tcW w:w="1658" w:type="dxa"/>
             <w:vAlign w:val="center"/>
           </w:tcPr>
           <w:p>
@@ -18319,7 +18669,7 @@
         </w:tc>
         <w:tc>
           <w:tcPr>
-            <w:tcW w:w="1571" w:type="dxa"/>
+            <w:tcW w:w="1658" w:type="dxa"/>
             <w:vAlign w:val="center"/>
           </w:tcPr>
           <w:p>
@@ -18343,7 +18693,7 @@
         </w:tc>
         <w:tc>
           <w:tcPr>
-            <w:tcW w:w="1440" w:type="dxa"/>
+            <w:tcW w:w="1658" w:type="dxa"/>
             <w:vAlign w:val="center"/>
           </w:tcPr>
           <w:p>
@@ -18367,9 +18717,12 @@
         </w:tc>
       </w:tr>
       <w:tr>
+        <w:trPr>
+          <w:trHeight w:val="1440"/>
+        </w:trPr>
         <w:tc>
           <w:tcPr>
-            <w:tcW w:w="2587" w:type="dxa"/>
+            <w:tcW w:w="1658" w:type="dxa"/>
           </w:tcPr>
           <w:p>
             <w:pPr>
@@ -18453,7 +18806,31 @@
                 <w:szCs w:val="22"/>
                 <w:lang w:val="en-PH"/>
               </w:rPr>
-              <w:t>{/externalOutreach}</w:t>
+              <w:t>{/</w:t>
+            </w:r>
+            <w:proofErr w:type="spellStart"/>
+            <w:r>
+              <w:rPr>
+                <w:rFonts w:ascii="Times New Roman" w:hAnsi="Times New Roman"/>
+                <w:b/>
+                <w:bCs/>
+                <w:sz w:val="18"/>
+                <w:szCs w:val="22"/>
+                <w:lang w:val="en-PH"/>
+              </w:rPr>
+              <w:t>externalOutreach</w:t>
+            </w:r>
+            <w:proofErr w:type="spellEnd"/>
+            <w:r>
+              <w:rPr>
+                <w:rFonts w:ascii="Times New Roman" w:hAnsi="Times New Roman"/>
+                <w:b/>
+                <w:bCs/>
+                <w:sz w:val="18"/>
+                <w:szCs w:val="22"/>
+                <w:lang w:val="en-PH"/>
+              </w:rPr>
+              <w:t>}</w:t>
             </w:r>
           </w:p>
           <w:p>
@@ -18482,7 +18859,7 @@
         </w:tc>
         <w:tc>
           <w:tcPr>
-            <w:tcW w:w="1350" w:type="dxa"/>
+            <w:tcW w:w="1658" w:type="dxa"/>
           </w:tcPr>
           <w:p>
             <w:pPr>
@@ -18566,7 +18943,31 @@
                 <w:szCs w:val="22"/>
                 <w:lang w:val="en-PH"/>
               </w:rPr>
-              <w:t>{/externalOutreach}</w:t>
+              <w:t>{/</w:t>
+            </w:r>
+            <w:proofErr w:type="spellStart"/>
+            <w:r>
+              <w:rPr>
+                <w:rFonts w:ascii="Times New Roman" w:hAnsi="Times New Roman"/>
+                <w:b/>
+                <w:bCs/>
+                <w:sz w:val="18"/>
+                <w:szCs w:val="22"/>
+                <w:lang w:val="en-PH"/>
+              </w:rPr>
+              <w:t>externalOutreach</w:t>
+            </w:r>
+            <w:proofErr w:type="spellEnd"/>
+            <w:r>
+              <w:rPr>
+                <w:rFonts w:ascii="Times New Roman" w:hAnsi="Times New Roman"/>
+                <w:b/>
+                <w:bCs/>
+                <w:sz w:val="18"/>
+                <w:szCs w:val="22"/>
+                <w:lang w:val="en-PH"/>
+              </w:rPr>
+              <w:t>}</w:t>
             </w:r>
           </w:p>
           <w:p>
@@ -18581,7 +18982,7 @@
         </w:tc>
         <w:tc>
           <w:tcPr>
-            <w:tcW w:w="1256" w:type="dxa"/>
+            <w:tcW w:w="1658" w:type="dxa"/>
           </w:tcPr>
           <w:p>
             <w:pPr>
@@ -18665,7 +19066,31 @@
                 <w:szCs w:val="22"/>
                 <w:lang w:val="en-PH"/>
               </w:rPr>
-              <w:t>{/externalOutreach}</w:t>
+              <w:t>{/</w:t>
+            </w:r>
+            <w:proofErr w:type="spellStart"/>
+            <w:r>
+              <w:rPr>
+                <w:rFonts w:ascii="Times New Roman" w:hAnsi="Times New Roman"/>
+                <w:b/>
+                <w:bCs/>
+                <w:sz w:val="18"/>
+                <w:szCs w:val="22"/>
+                <w:lang w:val="en-PH"/>
+              </w:rPr>
+              <w:t>externalOutreach</w:t>
+            </w:r>
+            <w:proofErr w:type="spellEnd"/>
+            <w:r>
+              <w:rPr>
+                <w:rFonts w:ascii="Times New Roman" w:hAnsi="Times New Roman"/>
+                <w:b/>
+                <w:bCs/>
+                <w:sz w:val="18"/>
+                <w:szCs w:val="22"/>
+                <w:lang w:val="en-PH"/>
+              </w:rPr>
+              <w:t>}</w:t>
             </w:r>
           </w:p>
           <w:p>
@@ -18679,7 +19104,7 @@
         </w:tc>
         <w:tc>
           <w:tcPr>
-            <w:tcW w:w="1876" w:type="dxa"/>
+            <w:tcW w:w="1658" w:type="dxa"/>
           </w:tcPr>
           <w:p>
             <w:pPr>
@@ -18763,7 +19188,31 @@
                 <w:szCs w:val="22"/>
                 <w:lang w:val="en-PH"/>
               </w:rPr>
-              <w:t>{/externalOutreach}</w:t>
+              <w:t>{/</w:t>
+            </w:r>
+            <w:proofErr w:type="spellStart"/>
+            <w:r>
+              <w:rPr>
+                <w:rFonts w:ascii="Times New Roman" w:hAnsi="Times New Roman"/>
+                <w:b/>
+                <w:bCs/>
+                <w:sz w:val="18"/>
+                <w:szCs w:val="22"/>
+                <w:lang w:val="en-PH"/>
+              </w:rPr>
+              <w:t>externalOutreach</w:t>
+            </w:r>
+            <w:proofErr w:type="spellEnd"/>
+            <w:r>
+              <w:rPr>
+                <w:rFonts w:ascii="Times New Roman" w:hAnsi="Times New Roman"/>
+                <w:b/>
+                <w:bCs/>
+                <w:sz w:val="18"/>
+                <w:szCs w:val="22"/>
+                <w:lang w:val="en-PH"/>
+              </w:rPr>
+              <w:t>}</w:t>
             </w:r>
           </w:p>
           <w:p>
@@ -18777,7 +19226,7 @@
         </w:tc>
         <w:tc>
           <w:tcPr>
-            <w:tcW w:w="1571" w:type="dxa"/>
+            <w:tcW w:w="1658" w:type="dxa"/>
           </w:tcPr>
           <w:p>
             <w:pPr>
@@ -18861,7 +19310,31 @@
                 <w:szCs w:val="22"/>
                 <w:lang w:val="en-PH"/>
               </w:rPr>
-              <w:t>{/externalOutreach}</w:t>
+              <w:t>{/</w:t>
+            </w:r>
+            <w:proofErr w:type="spellStart"/>
+            <w:r>
+              <w:rPr>
+                <w:rFonts w:ascii="Times New Roman" w:hAnsi="Times New Roman"/>
+                <w:b/>
+                <w:bCs/>
+                <w:sz w:val="18"/>
+                <w:szCs w:val="22"/>
+                <w:lang w:val="en-PH"/>
+              </w:rPr>
+              <w:t>externalOutreach</w:t>
+            </w:r>
+            <w:proofErr w:type="spellEnd"/>
+            <w:r>
+              <w:rPr>
+                <w:rFonts w:ascii="Times New Roman" w:hAnsi="Times New Roman"/>
+                <w:b/>
+                <w:bCs/>
+                <w:sz w:val="18"/>
+                <w:szCs w:val="22"/>
+                <w:lang w:val="en-PH"/>
+              </w:rPr>
+              <w:t>}</w:t>
             </w:r>
           </w:p>
           <w:p>
@@ -18875,7 +19348,7 @@
         </w:tc>
         <w:tc>
           <w:tcPr>
-            <w:tcW w:w="1440" w:type="dxa"/>
+            <w:tcW w:w="1658" w:type="dxa"/>
           </w:tcPr>
           <w:p>
             <w:pPr>
@@ -18959,7 +19432,31 @@
                 <w:szCs w:val="22"/>
                 <w:lang w:val="en-PH"/>
               </w:rPr>
-              <w:t>{/externalOutreach}</w:t>
+              <w:t>{/</w:t>
+            </w:r>
+            <w:proofErr w:type="spellStart"/>
+            <w:r>
+              <w:rPr>
+                <w:rFonts w:ascii="Times New Roman" w:hAnsi="Times New Roman"/>
+                <w:b/>
+                <w:bCs/>
+                <w:sz w:val="18"/>
+                <w:szCs w:val="22"/>
+                <w:lang w:val="en-PH"/>
+              </w:rPr>
+              <w:t>externalOutreach</w:t>
+            </w:r>
+            <w:proofErr w:type="spellEnd"/>
+            <w:r>
+              <w:rPr>
+                <w:rFonts w:ascii="Times New Roman" w:hAnsi="Times New Roman"/>
+                <w:b/>
+                <w:bCs/>
+                <w:sz w:val="18"/>
+                <w:szCs w:val="22"/>
+                <w:lang w:val="en-PH"/>
+              </w:rPr>
+              <w:t>}</w:t>
             </w:r>
           </w:p>
           <w:p>
@@ -19206,7 +19703,6 @@
           <w:sz w:val="20"/>
           <w:szCs w:val="20"/>
         </w:rPr>
-        <w:lastRenderedPageBreak/>
         <w:t xml:space="preserve">Indicate membership and involvement in committees, teams, projects or any collaborative involvement that you have had </w:t>
       </w:r>
       <w:r>
@@ -20940,7 +21436,16 @@
           <w:bCs/>
           <w:sz w:val="20"/>
         </w:rPr>
-        <w:t xml:space="preserve">Name of Faculty:  </w:t>
+        <w:t>Name of Faculty</w:t>
+      </w:r>
+      <w:proofErr w:type="gramStart"/>
+      <w:r>
+        <w:rPr>
+          <w:rFonts w:ascii="Times New Roman" w:hAnsi="Times New Roman"/>
+          <w:bCs/>
+          <w:sz w:val="20"/>
+        </w:rPr>
+        <w:t xml:space="preserve">:  </w:t>
       </w:r>
       <w:r>
         <w:rPr>
@@ -20950,6 +21455,8 @@
         </w:rPr>
         <w:t>{</w:t>
       </w:r>
+      <w:proofErr w:type="spellStart"/>
+      <w:proofErr w:type="gramEnd"/>
       <w:r>
         <w:rPr>
           <w:rFonts w:ascii="Times New Roman" w:eastAsia="Times New Roman" w:hAnsi="Times New Roman"/>
@@ -20960,6 +21467,7 @@
         </w:rPr>
         <w:t>fullName</w:t>
       </w:r>
+      <w:proofErr w:type="spellEnd"/>
       <w:r>
         <w:rPr>
           <w:rFonts w:ascii="Times New Roman" w:eastAsia="Times New Roman" w:hAnsi="Times New Roman"/>
@@ -21101,7 +21609,16 @@
           <w:bCs/>
           <w:sz w:val="20"/>
         </w:rPr>
-        <w:t xml:space="preserve">Date:  </w:t>
+        <w:t>Date</w:t>
+      </w:r>
+      <w:proofErr w:type="gramStart"/>
+      <w:r>
+        <w:rPr>
+          <w:rFonts w:ascii="Times New Roman" w:hAnsi="Times New Roman"/>
+          <w:bCs/>
+          <w:sz w:val="20"/>
+        </w:rPr>
+        <w:t xml:space="preserve">:  </w:t>
       </w:r>
       <w:r>
         <w:rPr>
@@ -21111,6 +21628,8 @@
         </w:rPr>
         <w:t>{</w:t>
       </w:r>
+      <w:proofErr w:type="spellStart"/>
+      <w:proofErr w:type="gramEnd"/>
       <w:r>
         <w:rPr>
           <w:rFonts w:ascii="Times New Roman" w:hAnsi="Times New Roman"/>
@@ -21120,6 +21639,7 @@
         </w:rPr>
         <w:t>generatedDate</w:t>
       </w:r>
+      <w:proofErr w:type="spellEnd"/>
       <w:r>
         <w:rPr>
           <w:rFonts w:ascii="Times New Roman" w:hAnsi="Times New Roman"/>
@@ -26223,6 +26743,7 @@
   <w:style w:type="character" w:default="1" w:styleId="DefaultParagraphFont">
     <w:name w:val="Default Paragraph Font"/>
     <w:uiPriority w:val="1"/>
+    <w:semiHidden/>
     <w:unhideWhenUsed/>
   </w:style>
   <w:style w:type="table" w:default="1" w:styleId="TableNormal">

</xml_diff>